<commit_message>
Updated with content and headers
</commit_message>
<xml_diff>
--- a/Test.docx
+++ b/Test.docx
@@ -3,42 +3,288 @@
 <w:document xmlns:wpc="http://schemas.microsoft.com/office/word/2010/wordprocessingCanvas" xmlns:mc="http://schemas.openxmlformats.org/markup-compatibility/2006" xmlns:o="urn:schemas-microsoft-com:office:office" xmlns:r="http://schemas.openxmlformats.org/officeDocument/2006/relationships" xmlns:m="http://schemas.openxmlformats.org/officeDocument/2006/math" xmlns:v="urn:schemas-microsoft-com:vml" xmlns:wp14="http://schemas.microsoft.com/office/word/2010/wordprocessingDrawing" xmlns:wp="http://schemas.openxmlformats.org/drawingml/2006/wordprocessingDrawing" xmlns:w10="urn:schemas-microsoft-com:office:word" xmlns:w="http://schemas.openxmlformats.org/wordprocessingml/2006/main" xmlns:w14="http://schemas.microsoft.com/office/word/2010/wordml" xmlns:w15="http://schemas.microsoft.com/office/word/2012/wordml" xmlns:wpg="http://schemas.microsoft.com/office/word/2010/wordprocessingGroup" xmlns:wpi="http://schemas.microsoft.com/office/word/2010/wordprocessingInk" xmlns:wne="http://schemas.microsoft.com/office/word/2006/wordml" xmlns:wps="http://schemas.microsoft.com/office/word/2010/wordprocessingShape" mc:Ignorable="w14 w15 wp14">
   <w:body>
     <w:p>
-      <w:r>
-        <w:t>Test page one line one</w:t>
-      </w:r>
-    </w:p>
-    <w:p>
-      <w:r>
-        <w:t>Test page one line two</w:t>
-      </w:r>
-    </w:p>
-    <w:p>
-      <w:r>
-        <w:t>Test page one line three</w:t>
-      </w:r>
-    </w:p>
-    <w:p>
+      <w:pPr>
+        <w:pStyle w:val="Heading1"/>
+      </w:pPr>
+    </w:p>
+    <w:sdt>
+      <w:sdtPr>
+        <w:id w:val="668524880"/>
+        <w:docPartObj>
+          <w:docPartGallery w:val="Table of Contents"/>
+          <w:docPartUnique/>
+        </w:docPartObj>
+      </w:sdtPr>
+      <w:sdtEndPr>
+        <w:rPr>
+          <w:rFonts w:asciiTheme="minorHAnsi" w:eastAsiaTheme="minorHAnsi" w:hAnsiTheme="minorHAnsi" w:cstheme="minorBidi"/>
+          <w:b/>
+          <w:bCs/>
+          <w:noProof/>
+          <w:color w:val="auto"/>
+          <w:sz w:val="22"/>
+          <w:szCs w:val="22"/>
+        </w:rPr>
+      </w:sdtEndPr>
+      <w:sdtContent>
+        <w:p>
+          <w:pPr>
+            <w:pStyle w:val="TOCHeading"/>
+          </w:pPr>
+          <w:r>
+            <w:t>Contents</w:t>
+          </w:r>
+        </w:p>
+        <w:p>
+          <w:pPr>
+            <w:pStyle w:val="Heading1"/>
+          </w:pPr>
+        </w:p>
+        <w:p>
+          <w:pPr>
+            <w:pStyle w:val="TOC1"/>
+            <w:tabs>
+              <w:tab w:val="right" w:leader="dot" w:pos="9350"/>
+            </w:tabs>
+            <w:rPr>
+              <w:rFonts w:eastAsiaTheme="minorEastAsia"/>
+              <w:noProof/>
+            </w:rPr>
+          </w:pPr>
+          <w:r>
+            <w:rPr>
+              <w:b/>
+              <w:bCs/>
+              <w:noProof/>
+            </w:rPr>
+            <w:fldChar w:fldCharType="begin"/>
+          </w:r>
+          <w:r>
+            <w:rPr>
+              <w:b/>
+              <w:bCs/>
+              <w:noProof/>
+            </w:rPr>
+            <w:instrText xml:space="preserve"> TOC \o "1-3" \h \z \u </w:instrText>
+          </w:r>
+          <w:r>
+            <w:rPr>
+              <w:b/>
+              <w:bCs/>
+              <w:noProof/>
+            </w:rPr>
+            <w:fldChar w:fldCharType="separate"/>
+          </w:r>
+          <w:hyperlink w:anchor="_Toc54892015" w:history="1">
+            <w:r>
+              <w:rPr>
+                <w:rStyle w:val="Hyperlink"/>
+                <w:noProof/>
+              </w:rPr>
+              <w:t>Test 1</w:t>
+            </w:r>
+            <w:r>
+              <w:rPr>
+                <w:noProof/>
+                <w:webHidden/>
+              </w:rPr>
+              <w:tab/>
+            </w:r>
+            <w:r>
+              <w:rPr>
+                <w:noProof/>
+                <w:webHidden/>
+              </w:rPr>
+              <w:fldChar w:fldCharType="begin"/>
+            </w:r>
+            <w:r>
+              <w:rPr>
+                <w:noProof/>
+                <w:webHidden/>
+              </w:rPr>
+              <w:instrText xml:space="preserve"> PAGEREF _Toc54892015 \h </w:instrText>
+            </w:r>
+            <w:r>
+              <w:rPr>
+                <w:noProof/>
+                <w:webHidden/>
+              </w:rPr>
+            </w:r>
+            <w:r>
+              <w:rPr>
+                <w:noProof/>
+                <w:webHidden/>
+              </w:rPr>
+              <w:fldChar w:fldCharType="separate"/>
+            </w:r>
+            <w:r>
+              <w:rPr>
+                <w:noProof/>
+                <w:webHidden/>
+              </w:rPr>
+              <w:t>2</w:t>
+            </w:r>
+            <w:r>
+              <w:rPr>
+                <w:noProof/>
+                <w:webHidden/>
+              </w:rPr>
+              <w:fldChar w:fldCharType="end"/>
+            </w:r>
+          </w:hyperlink>
+        </w:p>
+        <w:p>
+          <w:pPr>
+            <w:pStyle w:val="TOC1"/>
+            <w:tabs>
+              <w:tab w:val="right" w:leader="dot" w:pos="9350"/>
+            </w:tabs>
+            <w:rPr>
+              <w:rFonts w:eastAsiaTheme="minorEastAsia"/>
+              <w:noProof/>
+            </w:rPr>
+          </w:pPr>
+          <w:hyperlink w:anchor="_Toc54892016" w:history="1">
+            <w:r>
+              <w:rPr>
+                <w:rStyle w:val="Hyperlink"/>
+                <w:noProof/>
+              </w:rPr>
+              <w:t>Test 2</w:t>
+            </w:r>
+            <w:r>
+              <w:rPr>
+                <w:noProof/>
+                <w:webHidden/>
+              </w:rPr>
+              <w:tab/>
+            </w:r>
+            <w:r>
+              <w:rPr>
+                <w:noProof/>
+                <w:webHidden/>
+              </w:rPr>
+              <w:fldChar w:fldCharType="begin"/>
+            </w:r>
+            <w:r>
+              <w:rPr>
+                <w:noProof/>
+                <w:webHidden/>
+              </w:rPr>
+              <w:instrText xml:space="preserve"> PAGEREF _Toc54892016 \h </w:instrText>
+            </w:r>
+            <w:r>
+              <w:rPr>
+                <w:noProof/>
+                <w:webHidden/>
+              </w:rPr>
+            </w:r>
+            <w:r>
+              <w:rPr>
+                <w:noProof/>
+                <w:webHidden/>
+              </w:rPr>
+              <w:fldChar w:fldCharType="separate"/>
+            </w:r>
+            <w:r>
+              <w:rPr>
+                <w:noProof/>
+                <w:webHidden/>
+              </w:rPr>
+              <w:t>3</w:t>
+            </w:r>
+            <w:r>
+              <w:rPr>
+                <w:noProof/>
+                <w:webHidden/>
+              </w:rPr>
+              <w:fldChar w:fldCharType="end"/>
+            </w:r>
+          </w:hyperlink>
+        </w:p>
+        <w:p>
+          <w:r>
+            <w:rPr>
+              <w:b/>
+              <w:bCs/>
+              <w:noProof/>
+            </w:rPr>
+            <w:fldChar w:fldCharType="end"/>
+          </w:r>
+        </w:p>
+      </w:sdtContent>
+    </w:sdt>
+    <w:p>
+      <w:pPr>
+        <w:rPr>
+          <w:rFonts w:asciiTheme="majorHAnsi" w:eastAsiaTheme="majorEastAsia" w:hAnsiTheme="majorHAnsi" w:cstheme="majorBidi"/>
+          <w:color w:val="2E74B5" w:themeColor="accent1" w:themeShade="BF"/>
+          <w:sz w:val="32"/>
+          <w:szCs w:val="32"/>
+        </w:rPr>
+      </w:pPr>
       <w:r>
         <w:br w:type="page"/>
-      </w:r>
-    </w:p>
-    <w:p>
-      <w:r>
-        <w:lastRenderedPageBreak/>
-        <w:t>Test page two line one</w:t>
-      </w:r>
-    </w:p>
-    <w:p>
-      <w:r>
-        <w:t>Test page two line two</w:t>
-      </w:r>
-    </w:p>
-    <w:p>
-      <w:r>
-        <w:t>Test page two line three</w:t>
       </w:r>
       <w:bookmarkStart w:id="0" w:name="_GoBack"/>
       <w:bookmarkEnd w:id="0"/>
+    </w:p>
+    <w:p>
+      <w:pPr>
+        <w:pStyle w:val="Heading1"/>
+      </w:pPr>
+      <w:bookmarkStart w:id="1" w:name="_Toc54892015"/>
+      <w:r>
+        <w:lastRenderedPageBreak/>
+        <w:t>Test 1</w:t>
+      </w:r>
+      <w:bookmarkEnd w:id="1"/>
+    </w:p>
+    <w:p>
+      <w:r>
+        <w:t>Test page one line one</w:t>
+      </w:r>
+    </w:p>
+    <w:p>
+      <w:r>
+        <w:t>Test page one line two</w:t>
+      </w:r>
+    </w:p>
+    <w:p>
+      <w:r>
+        <w:t>Test page one line three</w:t>
+      </w:r>
+    </w:p>
+    <w:p>
+      <w:r>
+        <w:br w:type="page"/>
+      </w:r>
+    </w:p>
+    <w:p>
+      <w:pPr>
+        <w:pStyle w:val="Heading1"/>
+      </w:pPr>
+      <w:bookmarkStart w:id="2" w:name="_Toc54892016"/>
+      <w:r>
+        <w:lastRenderedPageBreak/>
+        <w:t>Test 2</w:t>
+      </w:r>
+      <w:bookmarkEnd w:id="2"/>
+    </w:p>
+    <w:p>
+      <w:r>
+        <w:t>Test page two line one</w:t>
+      </w:r>
+    </w:p>
+    <w:p>
+      <w:r>
+        <w:t>Test page two line two</w:t>
+      </w:r>
+    </w:p>
+    <w:p>
+      <w:r>
+        <w:t>Test page two line three</w:t>
+      </w:r>
     </w:p>
     <w:sectPr>
       <w:pgSz w:w="12240" w:h="15840"/>
@@ -48,6 +294,56 @@
     </w:sectPr>
   </w:body>
 </w:document>
+</file>
+
+<file path=word/endnotes.xml><?xml version="1.0" encoding="utf-8"?>
+<w:endnotes xmlns:wpc="http://schemas.microsoft.com/office/word/2010/wordprocessingCanvas" xmlns:mc="http://schemas.openxmlformats.org/markup-compatibility/2006" xmlns:o="urn:schemas-microsoft-com:office:office" xmlns:r="http://schemas.openxmlformats.org/officeDocument/2006/relationships" xmlns:m="http://schemas.openxmlformats.org/officeDocument/2006/math" xmlns:v="urn:schemas-microsoft-com:vml" xmlns:wp14="http://schemas.microsoft.com/office/word/2010/wordprocessingDrawing" xmlns:wp="http://schemas.openxmlformats.org/drawingml/2006/wordprocessingDrawing" xmlns:w10="urn:schemas-microsoft-com:office:word" xmlns:w="http://schemas.openxmlformats.org/wordprocessingml/2006/main" xmlns:w14="http://schemas.microsoft.com/office/word/2010/wordml" xmlns:w15="http://schemas.microsoft.com/office/word/2012/wordml" xmlns:wpg="http://schemas.microsoft.com/office/word/2010/wordprocessingGroup" xmlns:wpi="http://schemas.microsoft.com/office/word/2010/wordprocessingInk" xmlns:wne="http://schemas.microsoft.com/office/word/2006/wordml" xmlns:wps="http://schemas.microsoft.com/office/word/2010/wordprocessingShape" mc:Ignorable="w14 w15 wp14">
+  <w:endnote w:type="separator" w:id="-1">
+    <w:p>
+      <w:pPr>
+        <w:spacing w:after="0" w:line="240" w:lineRule="auto"/>
+      </w:pPr>
+      <w:r>
+        <w:separator/>
+      </w:r>
+    </w:p>
+  </w:endnote>
+  <w:endnote w:type="continuationSeparator" w:id="0">
+    <w:p>
+      <w:pPr>
+        <w:spacing w:after="0" w:line="240" w:lineRule="auto"/>
+      </w:pPr>
+      <w:r>
+        <w:continuationSeparator/>
+      </w:r>
+    </w:p>
+  </w:endnote>
+</w:endnotes>
+</file>
+
+<file path=word/footnotes.xml><?xml version="1.0" encoding="utf-8"?>
+<w:footnotes xmlns:wpc="http://schemas.microsoft.com/office/word/2010/wordprocessingCanvas" xmlns:mc="http://schemas.openxmlformats.org/markup-compatibility/2006" xmlns:o="urn:schemas-microsoft-com:office:office" xmlns:r="http://schemas.openxmlformats.org/officeDocument/2006/relationships" xmlns:m="http://schemas.openxmlformats.org/officeDocument/2006/math" xmlns:v="urn:schemas-microsoft-com:vml" xmlns:wp14="http://schemas.microsoft.com/office/word/2010/wordprocessingDrawing" xmlns:wp="http://schemas.openxmlformats.org/drawingml/2006/wordprocessingDrawing" xmlns:w10="urn:schemas-microsoft-com:office:word" xmlns:w="http://schemas.openxmlformats.org/wordprocessingml/2006/main" xmlns:w14="http://schemas.microsoft.com/office/word/2010/wordml" xmlns:w15="http://schemas.microsoft.com/office/word/2012/wordml" xmlns:wpg="http://schemas.microsoft.com/office/word/2010/wordprocessingGroup" xmlns:wpi="http://schemas.microsoft.com/office/word/2010/wordprocessingInk" xmlns:wne="http://schemas.microsoft.com/office/word/2006/wordml" xmlns:wps="http://schemas.microsoft.com/office/word/2010/wordprocessingShape" mc:Ignorable="w14 w15 wp14">
+  <w:footnote w:type="separator" w:id="-1">
+    <w:p>
+      <w:pPr>
+        <w:spacing w:after="0" w:line="240" w:lineRule="auto"/>
+      </w:pPr>
+      <w:r>
+        <w:separator/>
+      </w:r>
+    </w:p>
+  </w:footnote>
+  <w:footnote w:type="continuationSeparator" w:id="0">
+    <w:p>
+      <w:pPr>
+        <w:spacing w:after="0" w:line="240" w:lineRule="auto"/>
+      </w:pPr>
+      <w:r>
+        <w:continuationSeparator/>
+      </w:r>
+    </w:p>
+  </w:footnote>
+</w:footnotes>
 </file>
 
 <file path=word/styles.xml><?xml version="1.0" encoding="utf-8"?>
@@ -444,6 +740,27 @@
     <w:name w:val="Normal"/>
     <w:qFormat/>
   </w:style>
+  <w:style w:type="paragraph" w:styleId="Heading1">
+    <w:name w:val="heading 1"/>
+    <w:basedOn w:val="Normal"/>
+    <w:next w:val="Normal"/>
+    <w:link w:val="Heading1Char"/>
+    <w:uiPriority w:val="9"/>
+    <w:qFormat/>
+    <w:rsid w:val="004C0ED7"/>
+    <w:pPr>
+      <w:keepNext/>
+      <w:keepLines/>
+      <w:spacing w:before="240" w:after="0"/>
+      <w:outlineLvl w:val="0"/>
+    </w:pPr>
+    <w:rPr>
+      <w:rFonts w:asciiTheme="majorHAnsi" w:eastAsiaTheme="majorEastAsia" w:hAnsiTheme="majorHAnsi" w:cstheme="majorBidi"/>
+      <w:color w:val="2E74B5" w:themeColor="accent1" w:themeShade="BF"/>
+      <w:sz w:val="32"/>
+      <w:szCs w:val="32"/>
+    </w:rPr>
+  </w:style>
   <w:style w:type="character" w:default="1" w:styleId="DefaultParagraphFont">
     <w:name w:val="Default Paragraph Font"/>
     <w:uiPriority w:val="1"/>
@@ -470,6 +787,54 @@
     <w:uiPriority w:val="99"/>
     <w:semiHidden/>
     <w:unhideWhenUsed/>
+  </w:style>
+  <w:style w:type="character" w:customStyle="1" w:styleId="Heading1Char">
+    <w:name w:val="Heading 1 Char"/>
+    <w:basedOn w:val="DefaultParagraphFont"/>
+    <w:link w:val="Heading1"/>
+    <w:uiPriority w:val="9"/>
+    <w:rsid w:val="004C0ED7"/>
+    <w:rPr>
+      <w:rFonts w:asciiTheme="majorHAnsi" w:eastAsiaTheme="majorEastAsia" w:hAnsiTheme="majorHAnsi" w:cstheme="majorBidi"/>
+      <w:color w:val="2E74B5" w:themeColor="accent1" w:themeShade="BF"/>
+      <w:sz w:val="32"/>
+      <w:szCs w:val="32"/>
+    </w:rPr>
+  </w:style>
+  <w:style w:type="paragraph" w:styleId="TOCHeading">
+    <w:name w:val="TOC Heading"/>
+    <w:basedOn w:val="Heading1"/>
+    <w:next w:val="Normal"/>
+    <w:uiPriority w:val="39"/>
+    <w:unhideWhenUsed/>
+    <w:qFormat/>
+    <w:rsid w:val="004C0ED7"/>
+    <w:pPr>
+      <w:outlineLvl w:val="9"/>
+    </w:pPr>
+  </w:style>
+  <w:style w:type="paragraph" w:styleId="TOC1">
+    <w:name w:val="toc 1"/>
+    <w:basedOn w:val="Normal"/>
+    <w:next w:val="Normal"/>
+    <w:autoRedefine/>
+    <w:uiPriority w:val="39"/>
+    <w:unhideWhenUsed/>
+    <w:rsid w:val="004C0ED7"/>
+    <w:pPr>
+      <w:spacing w:after="100"/>
+    </w:pPr>
+  </w:style>
+  <w:style w:type="character" w:styleId="Hyperlink">
+    <w:name w:val="Hyperlink"/>
+    <w:basedOn w:val="DefaultParagraphFont"/>
+    <w:uiPriority w:val="99"/>
+    <w:unhideWhenUsed/>
+    <w:rsid w:val="004C0ED7"/>
+    <w:rPr>
+      <w:color w:val="0563C1" w:themeColor="hyperlink"/>
+      <w:u w:val="single"/>
+    </w:rPr>
   </w:style>
 </w:styles>
 </file>
@@ -733,4 +1098,16 @@
     </a:ext>
   </a:extLst>
 </a:theme>
+</file>
+
+<file path=customXml/item1.xml><?xml version="1.0" encoding="utf-8"?>
+<b:Sources xmlns:b="http://schemas.openxmlformats.org/officeDocument/2006/bibliography" xmlns="http://schemas.openxmlformats.org/officeDocument/2006/bibliography" SelectedStyle="\APASixthEditionOfficeOnline.xsl" StyleName="APA" Version="6"/>
+</file>
+
+<file path=customXml/itemProps1.xml><?xml version="1.0" encoding="utf-8"?>
+<ds:datastoreItem xmlns:ds="http://schemas.openxmlformats.org/officeDocument/2006/customXml" ds:itemID="{40986897-957E-4F0A-9965-7CCB2704F84E}">
+  <ds:schemaRefs>
+    <ds:schemaRef ds:uri="http://schemas.openxmlformats.org/officeDocument/2006/bibliography"/>
+  </ds:schemaRefs>
+</ds:datastoreItem>
 </file>
</xml_diff>